<commit_message>
Sentences and translations colored
</commit_message>
<xml_diff>
--- a/output.docx
+++ b/output.docx
@@ -5,31 +5,64 @@
     <w:p>
       <w:r>
         <w:rPr>
-          <w:color w:val="86C1CC"/>
+          <w:color w:val="C43FA4"/>
         </w:rPr>
         <w:t xml:space="preserve">This </w:t>
       </w:r>
       <w:r>
         <w:rPr>
-          <w:color w:val="2D8805"/>
+          <w:color w:val="4DD547"/>
         </w:rPr>
         <w:t xml:space="preserve">is </w:t>
       </w:r>
       <w:r>
         <w:rPr>
-          <w:color w:val="663C62"/>
+          <w:color w:val="D1A4A7"/>
         </w:rPr>
         <w:t xml:space="preserve">a </w:t>
       </w:r>
       <w:r>
         <w:rPr>
-          <w:color w:val="16F9DD"/>
+          <w:color w:val="3808E4"/>
         </w:rPr>
         <w:t xml:space="preserve">text </w:t>
       </w:r>
       <w:r>
         <w:rPr>
-          <w:color w:val="897875"/>
+          <w:color w:val="93DAA9"/>
+        </w:rPr>
+        <w:t xml:space="preserve">. </w:t>
+      </w:r>
+      <w:r>
+        <w:t xml:space="preserve">- </w:t>
+      </w:r>
+      <w:r>
+        <w:rPr>
+          <w:color w:val="C43FA4"/>
+        </w:rPr>
+        <w:t xml:space="preserve">Este </w:t>
+      </w:r>
+      <w:r>
+        <w:rPr>
+          <w:color w:val="4DD547"/>
+        </w:rPr>
+        <w:t xml:space="preserve">es </w:t>
+      </w:r>
+      <w:r>
+        <w:rPr>
+          <w:color w:val="D1A4A7"/>
+        </w:rPr>
+        <w:t xml:space="preserve">un </w:t>
+      </w:r>
+      <w:r>
+        <w:rPr>
+          <w:color w:val="3808E4"/>
+        </w:rPr>
+        <w:t xml:space="preserve">texto </w:t>
+      </w:r>
+      <w:r>
+        <w:rPr>
+          <w:color w:val="93DAA9"/>
         </w:rPr>
         <w:t xml:space="preserve">. </w:t>
       </w:r>
@@ -38,31 +71,64 @@
       </w:r>
       <w:r>
         <w:rPr>
-          <w:color w:val="86C1CC"/>
+          <w:color w:val="C43FA4"/>
         </w:rPr>
         <w:t xml:space="preserve">He </w:t>
       </w:r>
       <w:r>
         <w:rPr>
-          <w:color w:val="31E4C3"/>
+          <w:color w:val="227B96"/>
         </w:rPr>
         <w:t xml:space="preserve">eats </w:t>
       </w:r>
       <w:r>
         <w:rPr>
-          <w:color w:val="663C62"/>
+          <w:color w:val="D1A4A7"/>
         </w:rPr>
         <w:t xml:space="preserve">an </w:t>
       </w:r>
       <w:r>
         <w:rPr>
-          <w:color w:val="16F9DD"/>
+          <w:color w:val="3808E4"/>
         </w:rPr>
         <w:t xml:space="preserve">apple </w:t>
       </w:r>
       <w:r>
         <w:rPr>
-          <w:color w:val="897875"/>
+          <w:color w:val="93DAA9"/>
+        </w:rPr>
+        <w:t xml:space="preserve">. </w:t>
+      </w:r>
+      <w:r>
+        <w:t xml:space="preserve">- </w:t>
+      </w:r>
+      <w:r>
+        <w:rPr>
+          <w:color w:val="D1A4A7"/>
+        </w:rPr>
+        <w:t xml:space="preserve">El </w:t>
+      </w:r>
+      <w:r>
+        <w:rPr>
+          <w:color w:val="227B96"/>
+        </w:rPr>
+        <w:t xml:space="preserve">come </w:t>
+      </w:r>
+      <w:r>
+        <w:rPr>
+          <w:color w:val="D1A4A7"/>
+        </w:rPr>
+        <w:t xml:space="preserve">una </w:t>
+      </w:r>
+      <w:r>
+        <w:rPr>
+          <w:color w:val="3808E4"/>
+        </w:rPr>
+        <w:t xml:space="preserve">manzana </w:t>
+      </w:r>
+      <w:r>
+        <w:rPr>
+          <w:color w:val="93DAA9"/>
         </w:rPr>
         <w:t xml:space="preserve">. </w:t>
       </w:r>

</xml_diff>

<commit_message>
Using a txt as input
</commit_message>
<xml_diff>
--- a/output.docx
+++ b/output.docx
@@ -5,31 +5,61 @@
     <w:p>
       <w:r>
         <w:rPr>
-          <w:color w:val="C43FA4"/>
+          <w:color w:val="7FCDE7"/>
         </w:rPr>
-        <w:t xml:space="preserve">This </w:t>
+        <w:t xml:space="preserve">I </w:t>
       </w:r>
       <w:r>
         <w:rPr>
-          <w:color w:val="4DD547"/>
+          <w:color w:val="999F54"/>
         </w:rPr>
-        <w:t xml:space="preserve">is </w:t>
+        <w:t xml:space="preserve">can </w:t>
       </w:r>
       <w:r>
         <w:rPr>
-          <w:color w:val="D1A4A7"/>
+          <w:color w:val="6C913F"/>
         </w:rPr>
-        <w:t xml:space="preserve">a </w:t>
+        <w:t xml:space="preserve">not </w:t>
       </w:r>
       <w:r>
         <w:rPr>
-          <w:color w:val="3808E4"/>
+          <w:color w:val="3EAFF3"/>
         </w:rPr>
-        <w:t xml:space="preserve">text </w:t>
+        <w:t xml:space="preserve">stomach </w:t>
       </w:r>
       <w:r>
         <w:rPr>
-          <w:color w:val="93DAA9"/>
+          <w:color w:val="D39CC2"/>
+        </w:rPr>
+        <w:t xml:space="preserve">these </w:t>
+      </w:r>
+      <w:r>
+        <w:rPr>
+          <w:color w:val="BB50F1"/>
+        </w:rPr>
+        <w:t xml:space="preserve">forms </w:t>
+      </w:r>
+      <w:r>
+        <w:rPr>
+          <w:color w:val="D9E22C"/>
+        </w:rPr>
+        <w:t xml:space="preserve">and </w:t>
+      </w:r>
+      <w:r>
+        <w:rPr>
+          <w:color w:val="BB50F1"/>
+        </w:rPr>
+        <w:t xml:space="preserve">colors </w:t>
+      </w:r>
+      <w:r>
+        <w:rPr>
+          <w:color w:val="F1AAAE"/>
+        </w:rPr>
+        <w:t xml:space="preserve">anymore </w:t>
+      </w:r>
+      <w:r>
+        <w:rPr>
+          <w:color w:val="1946EA"/>
         </w:rPr>
         <w:t xml:space="preserve">. </w:t>
       </w:r>
@@ -38,31 +68,55 @@
       </w:r>
       <w:r>
         <w:rPr>
-          <w:color w:val="C43FA4"/>
+          <w:color w:val="F1AAAE"/>
         </w:rPr>
-        <w:t xml:space="preserve">Este </w:t>
+        <w:t xml:space="preserve">Ya </w:t>
       </w:r>
       <w:r>
         <w:rPr>
-          <w:color w:val="4DD547"/>
+          <w:color w:val="F1AAAE"/>
         </w:rPr>
-        <w:t xml:space="preserve">es </w:t>
+        <w:t xml:space="preserve">no </w:t>
       </w:r>
       <w:r>
         <w:rPr>
-          <w:color w:val="D1A4A7"/>
+          <w:color w:val="999F54"/>
         </w:rPr>
-        <w:t xml:space="preserve">un </w:t>
+        <w:t xml:space="preserve">puedo </w:t>
       </w:r>
       <w:r>
         <w:rPr>
-          <w:color w:val="3808E4"/>
+          <w:color w:val="3EAFF3"/>
         </w:rPr>
-        <w:t xml:space="preserve">texto </w:t>
+        <w:t xml:space="preserve">soportar </w:t>
       </w:r>
       <w:r>
         <w:rPr>
-          <w:color w:val="93DAA9"/>
+          <w:color w:val="D39CC2"/>
+        </w:rPr>
+        <w:t xml:space="preserve">estas </w:t>
+      </w:r>
+      <w:r>
+        <w:rPr>
+          <w:color w:val="BB50F1"/>
+        </w:rPr>
+        <w:t xml:space="preserve">formas </w:t>
+      </w:r>
+      <w:r>
+        <w:rPr>
+          <w:color w:val="D9E22C"/>
+        </w:rPr>
+        <w:t xml:space="preserve">y </w:t>
+      </w:r>
+      <w:r>
+        <w:rPr>
+          <w:color w:val="BB50F1"/>
+        </w:rPr>
+        <w:t xml:space="preserve">colores </w:t>
+      </w:r>
+      <w:r>
+        <w:rPr>
+          <w:color w:val="1946EA"/>
         </w:rPr>
         <w:t xml:space="preserve">. </w:t>
       </w:r>
@@ -71,31 +125,79 @@
       </w:r>
       <w:r>
         <w:rPr>
-          <w:color w:val="C43FA4"/>
+          <w:color w:val="D9E22C"/>
         </w:rPr>
-        <w:t xml:space="preserve">He </w:t>
+        <w:t xml:space="preserve">But </w:t>
       </w:r>
       <w:r>
         <w:rPr>
-          <w:color w:val="227B96"/>
+          <w:color w:val="7FCDE7"/>
         </w:rPr>
-        <w:t xml:space="preserve">eats </w:t>
+        <w:t xml:space="preserve">I </w:t>
       </w:r>
       <w:r>
         <w:rPr>
-          <w:color w:val="D1A4A7"/>
+          <w:color w:val="999F54"/>
         </w:rPr>
-        <w:t xml:space="preserve">an </w:t>
+        <w:t xml:space="preserve">'m </w:t>
       </w:r>
       <w:r>
         <w:rPr>
-          <w:color w:val="3808E4"/>
+          <w:color w:val="F1AAAE"/>
         </w:rPr>
-        <w:t xml:space="preserve">apple </w:t>
+        <w:t xml:space="preserve">here </w:t>
       </w:r>
       <w:r>
         <w:rPr>
-          <w:color w:val="93DAA9"/>
+          <w:color w:val="6C913F"/>
+        </w:rPr>
+        <w:t xml:space="preserve">to </w:t>
+      </w:r>
+      <w:r>
+        <w:rPr>
+          <w:color w:val="3EAFF3"/>
+        </w:rPr>
+        <w:t xml:space="preserve">continue </w:t>
+      </w:r>
+      <w:r>
+        <w:rPr>
+          <w:color w:val="F1AAAE"/>
+        </w:rPr>
+        <w:t xml:space="preserve">after </w:t>
+      </w:r>
+      <w:r>
+        <w:rPr>
+          <w:color w:val="F1AAAE"/>
+        </w:rPr>
+        <w:t xml:space="preserve">all </w:t>
+      </w:r>
+      <w:r>
+        <w:rPr>
+          <w:color w:val="7FCDE7"/>
+        </w:rPr>
+        <w:t xml:space="preserve">I </w:t>
+      </w:r>
+      <w:r>
+        <w:rPr>
+          <w:color w:val="999F54"/>
+        </w:rPr>
+        <w:t xml:space="preserve">have </w:t>
+      </w:r>
+      <w:r>
+        <w:rPr>
+          <w:color w:val="999F54"/>
+        </w:rPr>
+        <w:t xml:space="preserve">been </w:t>
+      </w:r>
+      <w:r>
+        <w:rPr>
+          <w:color w:val="F4EAF4"/>
+        </w:rPr>
+        <w:t xml:space="preserve">through </w:t>
+      </w:r>
+      <w:r>
+        <w:rPr>
+          <w:color w:val="1946EA"/>
         </w:rPr>
         <w:t xml:space="preserve">. </w:t>
       </w:r>
@@ -104,33 +206,333 @@
       </w:r>
       <w:r>
         <w:rPr>
-          <w:color w:val="D1A4A7"/>
+          <w:color w:val="D9E22C"/>
         </w:rPr>
-        <w:t xml:space="preserve">El </w:t>
+        <w:t xml:space="preserve">Pero </w:t>
       </w:r>
       <w:r>
         <w:rPr>
-          <w:color w:val="227B96"/>
+          <w:color w:val="3EAFF3"/>
         </w:rPr>
-        <w:t xml:space="preserve">come </w:t>
+        <w:t xml:space="preserve">estoy </w:t>
       </w:r>
       <w:r>
         <w:rPr>
-          <w:color w:val="D1A4A7"/>
+          <w:color w:val="F1AAAE"/>
         </w:rPr>
-        <w:t xml:space="preserve">una </w:t>
+        <w:t xml:space="preserve">aquí </w:t>
       </w:r>
       <w:r>
         <w:rPr>
-          <w:color w:val="3808E4"/>
+          <w:color w:val="F4EAF4"/>
         </w:rPr>
-        <w:t xml:space="preserve">manzana </w:t>
+        <w:t xml:space="preserve">para </w:t>
       </w:r>
       <w:r>
         <w:rPr>
-          <w:color w:val="93DAA9"/>
+          <w:color w:val="3EAFF3"/>
+        </w:rPr>
+        <w:t xml:space="preserve">continuar </w:t>
+      </w:r>
+      <w:r>
+        <w:rPr>
+          <w:color w:val="F1AAAE"/>
+        </w:rPr>
+        <w:t xml:space="preserve">después </w:t>
+      </w:r>
+      <w:r>
+        <w:rPr>
+          <w:color w:val="F4EAF4"/>
+        </w:rPr>
+        <w:t xml:space="preserve">de </w:t>
+      </w:r>
+      <w:r>
+        <w:rPr>
+          <w:color w:val="D39CC2"/>
+        </w:rPr>
+        <w:t xml:space="preserve">todo </w:t>
+      </w:r>
+      <w:r>
+        <w:rPr>
+          <w:color w:val="7FCDE7"/>
+        </w:rPr>
+        <w:t xml:space="preserve">lo </w:t>
+      </w:r>
+      <w:r>
+        <w:rPr>
+          <w:color w:val="7FCDE7"/>
+        </w:rPr>
+        <w:t xml:space="preserve">que </w:t>
+      </w:r>
+      <w:r>
+        <w:rPr>
+          <w:color w:val="999F54"/>
+        </w:rPr>
+        <w:t xml:space="preserve">he </w:t>
+      </w:r>
+      <w:r>
+        <w:rPr>
+          <w:color w:val="3EAFF3"/>
+        </w:rPr>
+        <w:t xml:space="preserve">pasado </w:t>
+      </w:r>
+      <w:r>
+        <w:rPr>
+          <w:color w:val="1946EA"/>
         </w:rPr>
         <w:t xml:space="preserve">. </w:t>
+      </w:r>
+      <w:r>
+        <w:br/>
+      </w:r>
+      <w:r>
+        <w:rPr>
+          <w:color w:val="7FCDE7"/>
+        </w:rPr>
+        <w:t xml:space="preserve">I </w:t>
+      </w:r>
+      <w:r>
+        <w:rPr>
+          <w:color w:val="3EAFF3"/>
+        </w:rPr>
+        <w:t xml:space="preserve">try </w:t>
+      </w:r>
+      <w:r>
+        <w:rPr>
+          <w:color w:val="6C913F"/>
+        </w:rPr>
+        <w:t xml:space="preserve">to </w:t>
+      </w:r>
+      <w:r>
+        <w:rPr>
+          <w:color w:val="3EAFF3"/>
+        </w:rPr>
+        <w:t xml:space="preserve">keep </w:t>
+      </w:r>
+      <w:r>
+        <w:rPr>
+          <w:color w:val="7FCDE7"/>
+        </w:rPr>
+        <w:t xml:space="preserve">my </w:t>
+      </w:r>
+      <w:r>
+        <w:rPr>
+          <w:color w:val="BB50F1"/>
+        </w:rPr>
+        <w:t xml:space="preserve">eyes </w:t>
+      </w:r>
+      <w:r>
+        <w:rPr>
+          <w:color w:val="55F12C"/>
+        </w:rPr>
+        <w:t xml:space="preserve">open </w:t>
+      </w:r>
+      <w:r>
+        <w:rPr>
+          <w:color w:val="1946EA"/>
+        </w:rPr>
+        <w:t xml:space="preserve">, </w:t>
+      </w:r>
+      <w:r>
+        <w:rPr>
+          <w:color w:val="7FCDE7"/>
+        </w:rPr>
+        <w:t xml:space="preserve">I </w:t>
+      </w:r>
+      <w:r>
+        <w:rPr>
+          <w:color w:val="999F54"/>
+        </w:rPr>
+        <w:t xml:space="preserve">am </w:t>
+      </w:r>
+      <w:r>
+        <w:rPr>
+          <w:color w:val="3EAFF3"/>
+        </w:rPr>
+        <w:t xml:space="preserve">realizing </w:t>
+      </w:r>
+      <w:r>
+        <w:rPr>
+          <w:color w:val="1946EA"/>
+        </w:rPr>
+        <w:t xml:space="preserve">. </w:t>
+      </w:r>
+      <w:r>
+        <w:t xml:space="preserve">- </w:t>
+      </w:r>
+      <w:r>
+        <w:rPr>
+          <w:color w:val="3EAFF3"/>
+        </w:rPr>
+        <w:t xml:space="preserve">Intento </w:t>
+      </w:r>
+      <w:r>
+        <w:rPr>
+          <w:color w:val="3EAFF3"/>
+        </w:rPr>
+        <w:t xml:space="preserve">mantener </w:t>
+      </w:r>
+      <w:r>
+        <w:rPr>
+          <w:color w:val="D39CC2"/>
+        </w:rPr>
+        <w:t xml:space="preserve">los </w:t>
+      </w:r>
+      <w:r>
+        <w:rPr>
+          <w:color w:val="BB50F1"/>
+        </w:rPr>
+        <w:t xml:space="preserve">ojos </w:t>
+      </w:r>
+      <w:r>
+        <w:rPr>
+          <w:color w:val="55F12C"/>
+        </w:rPr>
+        <w:t xml:space="preserve">abiertos </w:t>
+      </w:r>
+      <w:r>
+        <w:rPr>
+          <w:color w:val="1946EA"/>
+        </w:rPr>
+        <w:t xml:space="preserve">, </w:t>
+      </w:r>
+      <w:r>
+        <w:rPr>
+          <w:color w:val="7FCDE7"/>
+        </w:rPr>
+        <w:t xml:space="preserve">me </w:t>
+      </w:r>
+      <w:r>
+        <w:rPr>
+          <w:color w:val="999F54"/>
+        </w:rPr>
+        <w:t xml:space="preserve">estoy </w:t>
+      </w:r>
+      <w:r>
+        <w:rPr>
+          <w:color w:val="3EAFF3"/>
+        </w:rPr>
+        <w:t xml:space="preserve">dando </w:t>
+      </w:r>
+      <w:r>
+        <w:rPr>
+          <w:color w:val="BB50F1"/>
+        </w:rPr>
+        <w:t xml:space="preserve">cuenta </w:t>
+      </w:r>
+      <w:r>
+        <w:rPr>
+          <w:color w:val="1946EA"/>
+        </w:rPr>
+        <w:t xml:space="preserve">. </w:t>
+      </w:r>
+      <w:r>
+        <w:br/>
+      </w:r>
+      <w:r>
+        <w:rPr>
+          <w:color w:val="D39CC2"/>
+        </w:rPr>
+        <w:t xml:space="preserve">This </w:t>
+      </w:r>
+      <w:r>
+        <w:rPr>
+          <w:color w:val="BB50F1"/>
+        </w:rPr>
+        <w:t xml:space="preserve">life </w:t>
+      </w:r>
+      <w:r>
+        <w:rPr>
+          <w:color w:val="D9E22C"/>
+        </w:rPr>
+        <w:t xml:space="preserve">and </w:t>
+      </w:r>
+      <w:r>
+        <w:rPr>
+          <w:color w:val="BB50F1"/>
+        </w:rPr>
+        <w:t xml:space="preserve">death </w:t>
+      </w:r>
+      <w:r>
+        <w:rPr>
+          <w:color w:val="F1AAAE"/>
+        </w:rPr>
+        <w:t xml:space="preserve">more </w:t>
+      </w:r>
+      <w:r>
+        <w:rPr>
+          <w:color w:val="55F12C"/>
+        </w:rPr>
+        <w:t xml:space="preserve">precious </w:t>
+      </w:r>
+      <w:r>
+        <w:rPr>
+          <w:color w:val="F4EAF4"/>
+        </w:rPr>
+        <w:t xml:space="preserve">than </w:t>
+      </w:r>
+      <w:r>
+        <w:rPr>
+          <w:color w:val="7FCDE7"/>
+        </w:rPr>
+        <w:t xml:space="preserve">anything </w:t>
+      </w:r>
+      <w:r>
+        <w:t xml:space="preserve">- </w:t>
+      </w:r>
+      <w:r>
+        <w:rPr>
+          <w:color w:val="D39CC2"/>
+        </w:rPr>
+        <w:t xml:space="preserve">Esta </w:t>
+      </w:r>
+      <w:r>
+        <w:rPr>
+          <w:color w:val="BB50F1"/>
+        </w:rPr>
+        <w:t xml:space="preserve">vida </w:t>
+      </w:r>
+      <w:r>
+        <w:rPr>
+          <w:color w:val="D9E22C"/>
+        </w:rPr>
+        <w:t xml:space="preserve">y </w:t>
+      </w:r>
+      <w:r>
+        <w:rPr>
+          <w:color w:val="BB50F1"/>
+        </w:rPr>
+        <w:t xml:space="preserve">muerte </w:t>
+      </w:r>
+      <w:r>
+        <w:rPr>
+          <w:color w:val="F1AAAE"/>
+        </w:rPr>
+        <w:t xml:space="preserve">más </w:t>
+      </w:r>
+      <w:r>
+        <w:rPr>
+          <w:color w:val="55F12C"/>
+        </w:rPr>
+        <w:t xml:space="preserve">preciosa </w:t>
+      </w:r>
+      <w:r>
+        <w:rPr>
+          <w:color w:val="007F67"/>
+        </w:rPr>
+        <w:t xml:space="preserve">que </w:t>
+      </w:r>
+      <w:r>
+        <w:rPr>
+          <w:color w:val="D39CC2"/>
+        </w:rPr>
+        <w:t xml:space="preserve">cualquier </w:t>
+      </w:r>
+      <w:r>
+        <w:rPr>
+          <w:color w:val="BB50F1"/>
+        </w:rPr>
+        <w:t xml:space="preserve">cosa </w:t>
       </w:r>
       <w:r>
         <w:br/>

</xml_diff>